<commit_message>
New changes in docs
</commit_message>
<xml_diff>
--- a/docs/Documentation/РО.docx
+++ b/docs/Documentation/РО.docx
@@ -71,27 +71,7 @@
                 <w:sz w:val="24"/>
                 <w:szCs w:val="24"/>
               </w:rPr>
-              <w:t xml:space="preserve">Инв. № </w:t>
-            </w:r>
-            <w:proofErr w:type="spellStart"/>
-            <w:r>
-              <w:rPr>
-                <w:rFonts w:ascii="Times New Roman" w:hAnsi="Times New Roman" w:cs="Times New Roman"/>
-                <w:iCs/>
-                <w:sz w:val="24"/>
-                <w:szCs w:val="24"/>
-              </w:rPr>
-              <w:t>дубл</w:t>
-            </w:r>
-            <w:proofErr w:type="spellEnd"/>
-            <w:r>
-              <w:rPr>
-                <w:rFonts w:ascii="Times New Roman" w:hAnsi="Times New Roman" w:cs="Times New Roman"/>
-                <w:iCs/>
-                <w:sz w:val="24"/>
-                <w:szCs w:val="24"/>
-              </w:rPr>
-              <w:t>.</w:t>
+              <w:t>Инв. № дубл.</w:t>
             </w:r>
           </w:p>
         </w:tc>
@@ -119,7 +99,6 @@
               <w:ind w:left="113" w:right="113"/>
               <w:jc w:val="center"/>
             </w:pPr>
-            <w:proofErr w:type="spellStart"/>
             <w:r>
               <w:rPr>
                 <w:rFonts w:ascii="Times New Roman" w:hAnsi="Times New Roman" w:cs="Times New Roman"/>
@@ -127,17 +106,7 @@
                 <w:sz w:val="24"/>
                 <w:szCs w:val="24"/>
               </w:rPr>
-              <w:t>Взам</w:t>
-            </w:r>
-            <w:proofErr w:type="spellEnd"/>
-            <w:r>
-              <w:rPr>
-                <w:rFonts w:ascii="Times New Roman" w:hAnsi="Times New Roman" w:cs="Times New Roman"/>
-                <w:iCs/>
-                <w:sz w:val="24"/>
-                <w:szCs w:val="24"/>
-              </w:rPr>
-              <w:t>. инв. №</w:t>
+              <w:t>Взам. инв. №</w:t>
             </w:r>
           </w:p>
         </w:tc>
@@ -474,25 +443,7 @@
                 <w:sz w:val="24"/>
                 <w:szCs w:val="24"/>
               </w:rPr>
-              <w:t xml:space="preserve">Доцент факультета компьютерных наук </w:t>
-            </w:r>
-            <w:proofErr w:type="spellStart"/>
-            <w:r>
-              <w:rPr>
-                <w:rFonts w:ascii="Times New Roman" w:hAnsi="Times New Roman" w:cs="Times New Roman"/>
-                <w:sz w:val="24"/>
-                <w:szCs w:val="24"/>
-              </w:rPr>
-              <w:t>базовои</w:t>
-            </w:r>
-            <w:proofErr w:type="spellEnd"/>
-            <w:r>
-              <w:rPr>
-                <w:rFonts w:ascii="Times New Roman" w:hAnsi="Times New Roman" w:cs="Times New Roman"/>
-                <w:sz w:val="24"/>
-                <w:szCs w:val="24"/>
-              </w:rPr>
-              <w:t xml:space="preserve">̆ кафедры «Системное программирование» НИУ ВШЭ, канд. физ.-мат. наук </w:t>
+              <w:t xml:space="preserve">Доцент факультета компьютерных наук базовой кафедры «Системное программирование» НИУ ВШЭ, канд. физ.-мат. наук </w:t>
             </w:r>
           </w:p>
           <w:p>
@@ -521,18 +472,8 @@
                 <w:sz w:val="24"/>
                 <w:szCs w:val="24"/>
               </w:rPr>
-              <w:t xml:space="preserve">Д.Ю. </w:t>
+              <w:t>Д.Ю. Турдаков</w:t>
             </w:r>
-            <w:proofErr w:type="spellStart"/>
-            <w:r>
-              <w:rPr>
-                <w:rFonts w:ascii="Times New Roman" w:hAnsi="Times New Roman" w:cs="Times New Roman"/>
-                <w:sz w:val="24"/>
-                <w:szCs w:val="24"/>
-              </w:rPr>
-              <w:t>Турдаков</w:t>
-            </w:r>
-            <w:proofErr w:type="spellEnd"/>
           </w:p>
           <w:p>
             <w:pPr>
@@ -759,18 +700,8 @@
                 <w:sz w:val="24"/>
                 <w:szCs w:val="24"/>
               </w:rPr>
-              <w:t xml:space="preserve">_____________________ </w:t>
+              <w:t>_____________________ В.В.Шилов</w:t>
             </w:r>
-            <w:proofErr w:type="spellStart"/>
-            <w:r>
-              <w:rPr>
-                <w:rFonts w:ascii="Times New Roman" w:hAnsi="Times New Roman" w:cs="Times New Roman"/>
-                <w:sz w:val="24"/>
-                <w:szCs w:val="24"/>
-              </w:rPr>
-              <w:t>В.В.Шилов</w:t>
-            </w:r>
-            <w:proofErr w:type="spellEnd"/>
           </w:p>
           <w:p>
             <w:pPr>
@@ -1210,7 +1141,6 @@
         </w:rPr>
         <w:t>/</w:t>
       </w:r>
-      <w:proofErr w:type="spellStart"/>
       <w:r>
         <w:rPr>
           <w:rFonts w:ascii="Times New Roman" w:hAnsi="Times New Roman" w:cs="Times New Roman"/>
@@ -1225,16 +1155,7 @@
           <w:sz w:val="24"/>
           <w:szCs w:val="24"/>
         </w:rPr>
-        <w:t>Репина</w:t>
-      </w:r>
-      <w:proofErr w:type="spellEnd"/>
-      <w:r>
-        <w:rPr>
-          <w:rFonts w:ascii="Times New Roman" w:hAnsi="Times New Roman" w:cs="Times New Roman"/>
-          <w:sz w:val="24"/>
-          <w:szCs w:val="24"/>
-        </w:rPr>
-        <w:t>/</w:t>
+        <w:t>Репина/</w:t>
       </w:r>
     </w:p>
     <w:p>
@@ -1415,27 +1336,7 @@
                 <w:sz w:val="24"/>
                 <w:szCs w:val="24"/>
               </w:rPr>
-              <w:t xml:space="preserve">Инв. № </w:t>
-            </w:r>
-            <w:proofErr w:type="spellStart"/>
-            <w:r>
-              <w:rPr>
-                <w:rFonts w:ascii="Times New Roman" w:hAnsi="Times New Roman" w:cs="Times New Roman"/>
-                <w:iCs/>
-                <w:sz w:val="24"/>
-                <w:szCs w:val="24"/>
-              </w:rPr>
-              <w:t>дубл</w:t>
-            </w:r>
-            <w:proofErr w:type="spellEnd"/>
-            <w:r>
-              <w:rPr>
-                <w:rFonts w:ascii="Times New Roman" w:hAnsi="Times New Roman" w:cs="Times New Roman"/>
-                <w:iCs/>
-                <w:sz w:val="24"/>
-                <w:szCs w:val="24"/>
-              </w:rPr>
-              <w:t>.</w:t>
+              <w:t>Инв. № дубл.</w:t>
             </w:r>
           </w:p>
         </w:tc>
@@ -1463,7 +1364,6 @@
               <w:ind w:left="113" w:right="113"/>
               <w:jc w:val="center"/>
             </w:pPr>
-            <w:proofErr w:type="spellStart"/>
             <w:r>
               <w:rPr>
                 <w:rFonts w:ascii="Times New Roman" w:hAnsi="Times New Roman" w:cs="Times New Roman"/>
@@ -1471,17 +1371,7 @@
                 <w:sz w:val="24"/>
                 <w:szCs w:val="24"/>
               </w:rPr>
-              <w:t>Взам</w:t>
-            </w:r>
-            <w:proofErr w:type="spellEnd"/>
-            <w:r>
-              <w:rPr>
-                <w:rFonts w:ascii="Times New Roman" w:hAnsi="Times New Roman" w:cs="Times New Roman"/>
-                <w:iCs/>
-                <w:sz w:val="24"/>
-                <w:szCs w:val="24"/>
-              </w:rPr>
-              <w:t>. инв. №</w:t>
+              <w:t>Взам. инв. №</w:t>
             </w:r>
           </w:p>
         </w:tc>
@@ -2160,8 +2050,10 @@
           <w:sz w:val="28"/>
           <w:szCs w:val="28"/>
         </w:rPr>
-        <w:t>9</w:t>
-      </w:r>
+        <w:t>10</w:t>
+      </w:r>
+      <w:bookmarkStart w:id="0" w:name="_GoBack"/>
+      <w:bookmarkEnd w:id="0"/>
     </w:p>
     <w:p>
       <w:pPr>
@@ -2387,7 +2279,6 @@
       </w:sdtPr>
       <w:sdtEndPr/>
       <w:sdtContent>
-        <w:bookmarkStart w:id="0" w:name="_GoBack" w:displacedByCustomXml="prev"/>
         <w:p>
           <w:pPr>
             <w:pStyle w:val="a8"/>
@@ -3066,23 +2957,7 @@
                 <w:rFonts w:ascii="Times New Roman" w:hAnsi="Times New Roman" w:cs="Times New Roman"/>
                 <w:noProof/>
               </w:rPr>
-              <w:t>3.1. Характеристики для вы</w:t>
-            </w:r>
-            <w:r>
-              <w:rPr>
-                <w:rStyle w:val="aa"/>
-                <w:rFonts w:ascii="Times New Roman" w:hAnsi="Times New Roman" w:cs="Times New Roman"/>
-                <w:noProof/>
-              </w:rPr>
-              <w:t>ч</w:t>
-            </w:r>
-            <w:r>
-              <w:rPr>
-                <w:rStyle w:val="aa"/>
-                <w:rFonts w:ascii="Times New Roman" w:hAnsi="Times New Roman" w:cs="Times New Roman"/>
-                <w:noProof/>
-              </w:rPr>
-              <w:t>исления семантического расстояния</w:t>
+              <w:t>3.1. Характеристики для вычисления семантического расстояния</w:t>
             </w:r>
             <w:r>
               <w:rPr>
@@ -3983,7 +3858,6 @@
             <w:fldChar w:fldCharType="end"/>
           </w:r>
         </w:p>
-        <w:bookmarkEnd w:id="0" w:displacedByCustomXml="next"/>
       </w:sdtContent>
     </w:sdt>
     <w:p>
@@ -5075,25 +4949,7 @@
           <w:sz w:val="24"/>
           <w:szCs w:val="24"/>
         </w:rPr>
-        <w:t xml:space="preserve">персональный компьютер, оснащенный процессором с тактовой частотой 400 </w:t>
-      </w:r>
-      <w:proofErr w:type="spellStart"/>
-      <w:r>
-        <w:rPr>
-          <w:rFonts w:ascii="Times New Roman" w:eastAsia="Times New Roman" w:hAnsi="Times New Roman" w:cs="Times New Roman"/>
-          <w:sz w:val="24"/>
-          <w:szCs w:val="24"/>
-        </w:rPr>
-        <w:t>MГц</w:t>
-      </w:r>
-      <w:proofErr w:type="spellEnd"/>
-      <w:r>
-        <w:rPr>
-          <w:rFonts w:ascii="Times New Roman" w:eastAsia="Times New Roman" w:hAnsi="Times New Roman" w:cs="Times New Roman"/>
-          <w:sz w:val="24"/>
-          <w:szCs w:val="24"/>
-        </w:rPr>
-        <w:t xml:space="preserve"> и выше или аналогичный; </w:t>
+        <w:t xml:space="preserve">персональный компьютер, оснащенный процессором с тактовой частотой 400 MГц и выше или аналогичный; </w:t>
       </w:r>
     </w:p>
     <w:p>
@@ -5253,43 +5109,7 @@
           <w:sz w:val="24"/>
           <w:szCs w:val="24"/>
         </w:rPr>
-        <w:t xml:space="preserve"> </w:t>
-      </w:r>
-      <w:proofErr w:type="spellStart"/>
-      <w:r>
-        <w:rPr>
-          <w:rFonts w:ascii="Times New Roman" w:eastAsia="Times New Roman" w:hAnsi="Times New Roman" w:cs="Times New Roman"/>
-          <w:sz w:val="24"/>
-          <w:szCs w:val="24"/>
-        </w:rPr>
-        <w:t>Python</w:t>
-      </w:r>
-      <w:proofErr w:type="spellEnd"/>
-      <w:r>
-        <w:rPr>
-          <w:rFonts w:ascii="Times New Roman" w:eastAsia="Times New Roman" w:hAnsi="Times New Roman" w:cs="Times New Roman"/>
-          <w:sz w:val="24"/>
-          <w:szCs w:val="24"/>
-        </w:rPr>
-        <w:t xml:space="preserve"> 2.7 или </w:t>
-      </w:r>
-      <w:proofErr w:type="spellStart"/>
-      <w:r>
-        <w:rPr>
-          <w:rFonts w:ascii="Times New Roman" w:eastAsia="Times New Roman" w:hAnsi="Times New Roman" w:cs="Times New Roman"/>
-          <w:sz w:val="24"/>
-          <w:szCs w:val="24"/>
-        </w:rPr>
-        <w:t>Python</w:t>
-      </w:r>
-      <w:proofErr w:type="spellEnd"/>
-      <w:r>
-        <w:rPr>
-          <w:rFonts w:ascii="Times New Roman" w:eastAsia="Times New Roman" w:hAnsi="Times New Roman" w:cs="Times New Roman"/>
-          <w:sz w:val="24"/>
-          <w:szCs w:val="24"/>
-        </w:rPr>
-        <w:t xml:space="preserve"> 3.2+. </w:t>
+        <w:t xml:space="preserve"> Python 2.7 или Python 3.2+. </w:t>
       </w:r>
     </w:p>
     <w:p>
@@ -5518,25 +5338,75 @@
           <w:sz w:val="24"/>
           <w:szCs w:val="24"/>
         </w:rPr>
-        <w:t xml:space="preserve">В метод расчета PMI </w:t>
-      </w:r>
-      <w:proofErr w:type="spellStart"/>
-      <w:r>
-        <w:rPr>
-          <w:rFonts w:ascii="Times New Roman" w:hAnsi="Times New Roman" w:cs="Times New Roman"/>
-          <w:sz w:val="24"/>
-          <w:szCs w:val="24"/>
+        <w:t xml:space="preserve">В метод расчета PMI review </w:t>
+      </w:r>
+      <w:r>
+        <w:rPr>
+          <w:rFonts w:ascii="Times New Roman" w:hAnsi="Times New Roman" w:cs="Times New Roman"/>
+          <w:sz w:val="24"/>
+          <w:szCs w:val="24"/>
+          <w:lang w:val="en-US"/>
+        </w:rPr>
+        <w:t>calculate</w:t>
+      </w:r>
+      <w:r>
+        <w:rPr>
+          <w:rFonts w:ascii="Times New Roman" w:hAnsi="Times New Roman" w:cs="Times New Roman"/>
+          <w:sz w:val="24"/>
+          <w:szCs w:val="24"/>
+        </w:rPr>
+        <w:t>_</w:t>
+      </w:r>
+      <w:r>
+        <w:rPr>
+          <w:rFonts w:ascii="Times New Roman" w:hAnsi="Times New Roman" w:cs="Times New Roman"/>
+          <w:sz w:val="24"/>
+          <w:szCs w:val="24"/>
+          <w:lang w:val="en-US"/>
+        </w:rPr>
+        <w:t>pmi</w:t>
+      </w:r>
+      <w:r>
+        <w:rPr>
+          <w:rFonts w:ascii="Times New Roman" w:hAnsi="Times New Roman" w:cs="Times New Roman"/>
+          <w:sz w:val="24"/>
+          <w:szCs w:val="24"/>
+        </w:rPr>
+        <w:t>(</w:t>
+      </w:r>
+      <w:r>
+        <w:rPr>
+          <w:rFonts w:ascii="Times New Roman" w:hAnsi="Times New Roman" w:cs="Times New Roman"/>
+          <w:sz w:val="24"/>
+          <w:szCs w:val="24"/>
+          <w:lang w:val="en-US"/>
+        </w:rPr>
+        <w:t>corpus</w:t>
+      </w:r>
+      <w:r>
+        <w:rPr>
+          <w:rFonts w:ascii="Times New Roman" w:hAnsi="Times New Roman" w:cs="Times New Roman"/>
+          <w:sz w:val="24"/>
+          <w:szCs w:val="24"/>
+        </w:rPr>
+        <w:t>_</w:t>
+      </w:r>
+      <w:r>
+        <w:rPr>
+          <w:rFonts w:ascii="Times New Roman" w:hAnsi="Times New Roman" w:cs="Times New Roman"/>
+          <w:sz w:val="24"/>
+          <w:szCs w:val="24"/>
+          <w:lang w:val="en-US"/>
         </w:rPr>
         <w:t>review</w:t>
       </w:r>
-      <w:proofErr w:type="spellEnd"/>
-      <w:r>
-        <w:rPr>
-          <w:rFonts w:ascii="Times New Roman" w:hAnsi="Times New Roman" w:cs="Times New Roman"/>
-          <w:sz w:val="24"/>
-          <w:szCs w:val="24"/>
-        </w:rPr>
-        <w:t xml:space="preserve"> </w:t>
+      <w:r>
+        <w:rPr>
+          <w:rFonts w:ascii="Times New Roman" w:hAnsi="Times New Roman" w:cs="Times New Roman"/>
+          <w:sz w:val="24"/>
+          <w:szCs w:val="24"/>
+        </w:rPr>
+        <w:t xml:space="preserve">, </w:t>
       </w:r>
       <w:r>
         <w:rPr>
@@ -5545,7 +5415,7 @@
           <w:szCs w:val="24"/>
           <w:lang w:val="en-US"/>
         </w:rPr>
-        <w:t>calculate</w:t>
+        <w:t>corspus</w:t>
       </w:r>
       <w:r>
         <w:rPr>
@@ -5555,8 +5425,6 @@
         </w:rPr>
         <w:t>_</w:t>
       </w:r>
-      <w:proofErr w:type="spellStart"/>
-      <w:proofErr w:type="gramStart"/>
       <w:r>
         <w:rPr>
           <w:rFonts w:ascii="Times New Roman" w:hAnsi="Times New Roman" w:cs="Times New Roman"/>
@@ -5564,18 +5432,16 @@
           <w:szCs w:val="24"/>
           <w:lang w:val="en-US"/>
         </w:rPr>
-        <w:t>pmi</w:t>
-      </w:r>
-      <w:proofErr w:type="spellEnd"/>
-      <w:r>
-        <w:rPr>
-          <w:rFonts w:ascii="Times New Roman" w:hAnsi="Times New Roman" w:cs="Times New Roman"/>
-          <w:sz w:val="24"/>
-          <w:szCs w:val="24"/>
-        </w:rPr>
-        <w:t>(</w:t>
-      </w:r>
-      <w:proofErr w:type="gramEnd"/>
+        <w:t>aspects</w:t>
+      </w:r>
+      <w:r>
+        <w:rPr>
+          <w:rFonts w:ascii="Times New Roman" w:hAnsi="Times New Roman" w:cs="Times New Roman"/>
+          <w:sz w:val="24"/>
+          <w:szCs w:val="24"/>
+        </w:rPr>
+        <w:t xml:space="preserve">, </w:t>
+      </w:r>
       <w:r>
         <w:rPr>
           <w:rFonts w:ascii="Times New Roman" w:hAnsi="Times New Roman" w:cs="Times New Roman"/>
@@ -5583,80 +5449,8 @@
           <w:szCs w:val="24"/>
           <w:lang w:val="en-US"/>
         </w:rPr>
-        <w:t>corpus</w:t>
-      </w:r>
-      <w:r>
-        <w:rPr>
-          <w:rFonts w:ascii="Times New Roman" w:hAnsi="Times New Roman" w:cs="Times New Roman"/>
-          <w:sz w:val="24"/>
-          <w:szCs w:val="24"/>
-        </w:rPr>
-        <w:t>_</w:t>
-      </w:r>
-      <w:r>
-        <w:rPr>
-          <w:rFonts w:ascii="Times New Roman" w:hAnsi="Times New Roman" w:cs="Times New Roman"/>
-          <w:sz w:val="24"/>
-          <w:szCs w:val="24"/>
-          <w:lang w:val="en-US"/>
-        </w:rPr>
-        <w:t>review</w:t>
-      </w:r>
-      <w:r>
-        <w:rPr>
-          <w:rFonts w:ascii="Times New Roman" w:hAnsi="Times New Roman" w:cs="Times New Roman"/>
-          <w:sz w:val="24"/>
-          <w:szCs w:val="24"/>
-        </w:rPr>
-        <w:t xml:space="preserve">, </w:t>
-      </w:r>
-      <w:proofErr w:type="spellStart"/>
-      <w:r>
-        <w:rPr>
-          <w:rFonts w:ascii="Times New Roman" w:hAnsi="Times New Roman" w:cs="Times New Roman"/>
-          <w:sz w:val="24"/>
-          <w:szCs w:val="24"/>
-          <w:lang w:val="en-US"/>
-        </w:rPr>
-        <w:t>corspus</w:t>
-      </w:r>
-      <w:proofErr w:type="spellEnd"/>
-      <w:r>
-        <w:rPr>
-          <w:rFonts w:ascii="Times New Roman" w:hAnsi="Times New Roman" w:cs="Times New Roman"/>
-          <w:sz w:val="24"/>
-          <w:szCs w:val="24"/>
-        </w:rPr>
-        <w:t>_</w:t>
-      </w:r>
-      <w:r>
-        <w:rPr>
-          <w:rFonts w:ascii="Times New Roman" w:hAnsi="Times New Roman" w:cs="Times New Roman"/>
-          <w:sz w:val="24"/>
-          <w:szCs w:val="24"/>
-          <w:lang w:val="en-US"/>
-        </w:rPr>
-        <w:t>aspects</w:t>
-      </w:r>
-      <w:r>
-        <w:rPr>
-          <w:rFonts w:ascii="Times New Roman" w:hAnsi="Times New Roman" w:cs="Times New Roman"/>
-          <w:sz w:val="24"/>
-          <w:szCs w:val="24"/>
-        </w:rPr>
-        <w:t xml:space="preserve">, </w:t>
-      </w:r>
-      <w:proofErr w:type="spellStart"/>
-      <w:r>
-        <w:rPr>
-          <w:rFonts w:ascii="Times New Roman" w:hAnsi="Times New Roman" w:cs="Times New Roman"/>
-          <w:sz w:val="24"/>
-          <w:szCs w:val="24"/>
-          <w:lang w:val="en-US"/>
-        </w:rPr>
         <w:t>db</w:t>
       </w:r>
-      <w:proofErr w:type="spellEnd"/>
       <w:r>
         <w:rPr>
           <w:rFonts w:ascii="Times New Roman" w:hAnsi="Times New Roman" w:cs="Times New Roman"/>
@@ -5755,8 +5549,6 @@
         </w:rPr>
         <w:t>_</w:t>
       </w:r>
-      <w:proofErr w:type="spellStart"/>
-      <w:proofErr w:type="gramStart"/>
       <w:r>
         <w:rPr>
           <w:rFonts w:ascii="Times New Roman" w:hAnsi="Times New Roman" w:cs="Times New Roman"/>
@@ -5766,7 +5558,6 @@
         </w:rPr>
         <w:t>pmi</w:t>
       </w:r>
-      <w:proofErr w:type="spellEnd"/>
       <w:r>
         <w:rPr>
           <w:rFonts w:ascii="Times New Roman" w:hAnsi="Times New Roman" w:cs="Times New Roman"/>
@@ -5775,7 +5566,6 @@
         </w:rPr>
         <w:t>(</w:t>
       </w:r>
-      <w:proofErr w:type="gramEnd"/>
       <w:r>
         <w:rPr>
           <w:rFonts w:ascii="Times New Roman" w:hAnsi="Times New Roman" w:cs="Times New Roman"/>
@@ -5810,7 +5600,6 @@
         </w:rPr>
         <w:t xml:space="preserve">, </w:t>
       </w:r>
-      <w:proofErr w:type="spellStart"/>
       <w:r>
         <w:rPr>
           <w:rFonts w:ascii="Times New Roman" w:hAnsi="Times New Roman" w:cs="Times New Roman"/>
@@ -5820,7 +5609,6 @@
         </w:rPr>
         <w:t>corspus</w:t>
       </w:r>
-      <w:proofErr w:type="spellEnd"/>
       <w:r>
         <w:rPr>
           <w:rFonts w:ascii="Times New Roman" w:hAnsi="Times New Roman" w:cs="Times New Roman"/>
@@ -5846,7 +5634,6 @@
         </w:rPr>
         <w:t xml:space="preserve">, </w:t>
       </w:r>
-      <w:proofErr w:type="spellStart"/>
       <w:r>
         <w:rPr>
           <w:rFonts w:ascii="Times New Roman" w:hAnsi="Times New Roman" w:cs="Times New Roman"/>
@@ -5856,7 +5643,6 @@
         </w:rPr>
         <w:t>db</w:t>
       </w:r>
-      <w:proofErr w:type="spellEnd"/>
       <w:r>
         <w:rPr>
           <w:rFonts w:ascii="Times New Roman" w:hAnsi="Times New Roman" w:cs="Times New Roman"/>
@@ -6206,7 +5992,6 @@
         </w:rPr>
         <w:t xml:space="preserve"> </w:t>
       </w:r>
-      <w:proofErr w:type="spellStart"/>
       <w:r>
         <w:rPr>
           <w:rFonts w:ascii="Times New Roman" w:hAnsi="Times New Roman" w:cs="Times New Roman"/>
@@ -6216,7 +6001,6 @@
         </w:rPr>
         <w:t>local</w:t>
       </w:r>
-      <w:proofErr w:type="spellEnd"/>
       <w:r>
         <w:rPr>
           <w:rFonts w:ascii="Times New Roman" w:hAnsi="Times New Roman" w:cs="Times New Roman"/>
@@ -6225,7 +6009,6 @@
         </w:rPr>
         <w:t>_</w:t>
       </w:r>
-      <w:proofErr w:type="gramStart"/>
       <w:r>
         <w:rPr>
           <w:rFonts w:ascii="Times New Roman" w:hAnsi="Times New Roman" w:cs="Times New Roman"/>
@@ -6243,7 +6026,6 @@
         </w:rPr>
         <w:t>(</w:t>
       </w:r>
-      <w:proofErr w:type="gramEnd"/>
       <w:r>
         <w:rPr>
           <w:rFonts w:ascii="Times New Roman" w:hAnsi="Times New Roman" w:cs="Times New Roman"/>
@@ -6295,7 +6077,6 @@
         </w:rPr>
         <w:t xml:space="preserve">, </w:t>
       </w:r>
-      <w:proofErr w:type="spellStart"/>
       <w:r>
         <w:rPr>
           <w:rFonts w:ascii="Times New Roman" w:hAnsi="Times New Roman" w:cs="Times New Roman"/>
@@ -6305,7 +6086,6 @@
         </w:rPr>
         <w:t>corspus</w:t>
       </w:r>
-      <w:proofErr w:type="spellEnd"/>
       <w:r>
         <w:rPr>
           <w:rFonts w:ascii="Times New Roman" w:hAnsi="Times New Roman" w:cs="Times New Roman"/>
@@ -6331,7 +6111,6 @@
         </w:rPr>
         <w:t xml:space="preserve">, </w:t>
       </w:r>
-      <w:proofErr w:type="spellStart"/>
       <w:r>
         <w:rPr>
           <w:rFonts w:ascii="Times New Roman" w:hAnsi="Times New Roman" w:cs="Times New Roman"/>
@@ -6341,7 +6120,6 @@
         </w:rPr>
         <w:t>db</w:t>
       </w:r>
-      <w:proofErr w:type="spellEnd"/>
       <w:r>
         <w:rPr>
           <w:rFonts w:ascii="Times New Roman" w:hAnsi="Times New Roman" w:cs="Times New Roman"/>
@@ -6706,7 +6484,6 @@
         </w:rPr>
         <w:t xml:space="preserve"> </w:t>
       </w:r>
-      <w:proofErr w:type="spellStart"/>
       <w:r>
         <w:rPr>
           <w:rFonts w:ascii="Times New Roman" w:hAnsi="Times New Roman" w:cs="Times New Roman"/>
@@ -6716,7 +6493,6 @@
         </w:rPr>
         <w:t>global</w:t>
       </w:r>
-      <w:proofErr w:type="spellEnd"/>
       <w:r>
         <w:rPr>
           <w:rFonts w:ascii="Times New Roman" w:hAnsi="Times New Roman" w:cs="Times New Roman"/>
@@ -6725,7 +6501,6 @@
         </w:rPr>
         <w:t>_</w:t>
       </w:r>
-      <w:proofErr w:type="gramStart"/>
       <w:r>
         <w:rPr>
           <w:rFonts w:ascii="Times New Roman" w:hAnsi="Times New Roman" w:cs="Times New Roman"/>
@@ -6743,7 +6518,6 @@
         </w:rPr>
         <w:t>(</w:t>
       </w:r>
-      <w:proofErr w:type="gramEnd"/>
       <w:r>
         <w:rPr>
           <w:rFonts w:ascii="Times New Roman" w:hAnsi="Times New Roman" w:cs="Times New Roman"/>
@@ -6795,7 +6569,6 @@
         </w:rPr>
         <w:t xml:space="preserve">, </w:t>
       </w:r>
-      <w:proofErr w:type="spellStart"/>
       <w:r>
         <w:rPr>
           <w:rFonts w:ascii="Times New Roman" w:hAnsi="Times New Roman" w:cs="Times New Roman"/>
@@ -6805,7 +6578,6 @@
         </w:rPr>
         <w:t>corspus</w:t>
       </w:r>
-      <w:proofErr w:type="spellEnd"/>
       <w:r>
         <w:rPr>
           <w:rFonts w:ascii="Times New Roman" w:hAnsi="Times New Roman" w:cs="Times New Roman"/>
@@ -6831,7 +6603,6 @@
         </w:rPr>
         <w:t xml:space="preserve">, </w:t>
       </w:r>
-      <w:proofErr w:type="spellStart"/>
       <w:r>
         <w:rPr>
           <w:rFonts w:ascii="Times New Roman" w:hAnsi="Times New Roman" w:cs="Times New Roman"/>
@@ -6841,7 +6612,6 @@
         </w:rPr>
         <w:t>db</w:t>
       </w:r>
-      <w:proofErr w:type="spellEnd"/>
       <w:r>
         <w:rPr>
           <w:rFonts w:ascii="Times New Roman" w:hAnsi="Times New Roman" w:cs="Times New Roman"/>
@@ -6875,23 +6645,13 @@
         </w:rPr>
         <w:t xml:space="preserve"> </w:t>
       </w:r>
-      <w:proofErr w:type="spellStart"/>
-      <w:r>
-        <w:rPr>
-          <w:rFonts w:ascii="Times New Roman" w:hAnsi="Times New Roman" w:cs="Times New Roman"/>
-          <w:sz w:val="24"/>
-          <w:szCs w:val="24"/>
-        </w:rPr>
-        <w:t>передается</w:t>
-      </w:r>
-      <w:proofErr w:type="spellEnd"/>
-      <w:r>
-        <w:rPr>
-          <w:rFonts w:ascii="Times New Roman" w:hAnsi="Times New Roman" w:cs="Times New Roman"/>
-          <w:sz w:val="24"/>
-          <w:szCs w:val="24"/>
-        </w:rPr>
-        <w:t xml:space="preserve"> корпус отзывов</w:t>
+      <w:r>
+        <w:rPr>
+          <w:rFonts w:ascii="Times New Roman" w:hAnsi="Times New Roman" w:cs="Times New Roman"/>
+          <w:sz w:val="24"/>
+          <w:szCs w:val="24"/>
+        </w:rPr>
+        <w:t>передается корпус отзывов</w:t>
       </w:r>
       <w:r>
         <w:rPr>
@@ -7246,7 +7006,6 @@
         </w:rPr>
         <w:t xml:space="preserve"> </w:t>
       </w:r>
-      <w:proofErr w:type="gramStart"/>
       <w:r>
         <w:rPr>
           <w:rFonts w:ascii="Times New Roman" w:hAnsi="Times New Roman" w:cs="Times New Roman"/>
@@ -7264,8 +7023,6 @@
         </w:rPr>
         <w:t>(</w:t>
       </w:r>
-      <w:proofErr w:type="spellStart"/>
-      <w:proofErr w:type="gramEnd"/>
       <w:r>
         <w:rPr>
           <w:rFonts w:ascii="Times New Roman" w:hAnsi="Times New Roman" w:cs="Times New Roman"/>
@@ -7275,7 +7032,6 @@
         </w:rPr>
         <w:t>corspus</w:t>
       </w:r>
-      <w:proofErr w:type="spellEnd"/>
       <w:r>
         <w:rPr>
           <w:rFonts w:ascii="Times New Roman" w:hAnsi="Times New Roman" w:cs="Times New Roman"/>
@@ -7301,7 +7057,6 @@
         </w:rPr>
         <w:t xml:space="preserve">, </w:t>
       </w:r>
-      <w:proofErr w:type="spellStart"/>
       <w:r>
         <w:rPr>
           <w:rFonts w:ascii="Times New Roman" w:hAnsi="Times New Roman" w:cs="Times New Roman"/>
@@ -7311,7 +7066,6 @@
         </w:rPr>
         <w:t>db</w:t>
       </w:r>
-      <w:proofErr w:type="spellEnd"/>
       <w:r>
         <w:rPr>
           <w:rFonts w:ascii="Times New Roman" w:hAnsi="Times New Roman" w:cs="Times New Roman"/>
@@ -7676,7 +7430,6 @@
         </w:rPr>
         <w:t xml:space="preserve"> </w:t>
       </w:r>
-      <w:proofErr w:type="spellStart"/>
       <w:r>
         <w:rPr>
           <w:rFonts w:ascii="Times New Roman" w:hAnsi="Times New Roman" w:cs="Times New Roman"/>
@@ -7685,7 +7438,6 @@
         </w:rPr>
         <w:t>Syntactic</w:t>
       </w:r>
-      <w:proofErr w:type="spellEnd"/>
       <w:r>
         <w:rPr>
           <w:rFonts w:ascii="Times New Roman" w:hAnsi="Times New Roman" w:cs="Times New Roman"/>
@@ -7694,7 +7446,6 @@
         </w:rPr>
         <w:t xml:space="preserve"> </w:t>
       </w:r>
-      <w:proofErr w:type="gramStart"/>
       <w:r>
         <w:rPr>
           <w:rFonts w:ascii="Times New Roman" w:hAnsi="Times New Roman" w:cs="Times New Roman"/>
@@ -7712,7 +7463,6 @@
         </w:rPr>
         <w:t>(</w:t>
       </w:r>
-      <w:proofErr w:type="gramEnd"/>
       <w:r>
         <w:rPr>
           <w:rFonts w:ascii="Times New Roman" w:hAnsi="Times New Roman" w:cs="Times New Roman"/>
@@ -7815,7 +7565,6 @@
         </w:rPr>
         <w:t xml:space="preserve">, </w:t>
       </w:r>
-      <w:proofErr w:type="spellStart"/>
       <w:r>
         <w:rPr>
           <w:rFonts w:ascii="Times New Roman" w:hAnsi="Times New Roman" w:cs="Times New Roman"/>
@@ -7825,7 +7574,6 @@
         </w:rPr>
         <w:t>db</w:t>
       </w:r>
-      <w:proofErr w:type="spellEnd"/>
       <w:r>
         <w:rPr>
           <w:rFonts w:ascii="Times New Roman" w:hAnsi="Times New Roman" w:cs="Times New Roman"/>
@@ -8036,7 +7784,6 @@
         </w:rPr>
         <w:t>_</w:t>
       </w:r>
-      <w:proofErr w:type="gramStart"/>
       <w:r>
         <w:rPr>
           <w:rFonts w:ascii="Times New Roman" w:hAnsi="Times New Roman" w:cs="Times New Roman"/>
@@ -8054,7 +7801,6 @@
         </w:rPr>
         <w:t>(</w:t>
       </w:r>
-      <w:proofErr w:type="gramEnd"/>
       <w:r>
         <w:rPr>
           <w:rFonts w:ascii="Times New Roman" w:hAnsi="Times New Roman" w:cs="Times New Roman"/>
@@ -8123,7 +7869,6 @@
         </w:rPr>
         <w:t xml:space="preserve">, </w:t>
       </w:r>
-      <w:proofErr w:type="spellStart"/>
       <w:r>
         <w:rPr>
           <w:rFonts w:ascii="Times New Roman" w:hAnsi="Times New Roman" w:cs="Times New Roman"/>
@@ -8133,7 +7878,6 @@
         </w:rPr>
         <w:t>db</w:t>
       </w:r>
-      <w:proofErr w:type="spellEnd"/>
       <w:r>
         <w:rPr>
           <w:rFonts w:ascii="Times New Roman" w:hAnsi="Times New Roman" w:cs="Times New Roman"/>
@@ -8272,7 +8016,6 @@
         </w:rPr>
         <w:t>_</w:t>
       </w:r>
-      <w:proofErr w:type="gramStart"/>
       <w:r>
         <w:rPr>
           <w:rFonts w:ascii="Times New Roman" w:hAnsi="Times New Roman" w:cs="Times New Roman"/>
@@ -8290,8 +8033,6 @@
         </w:rPr>
         <w:t>(</w:t>
       </w:r>
-      <w:proofErr w:type="spellStart"/>
-      <w:proofErr w:type="gramEnd"/>
       <w:r>
         <w:rPr>
           <w:rFonts w:ascii="Times New Roman" w:hAnsi="Times New Roman" w:cs="Times New Roman"/>
@@ -8301,7 +8042,6 @@
         </w:rPr>
         <w:t>corspus</w:t>
       </w:r>
-      <w:proofErr w:type="spellEnd"/>
       <w:r>
         <w:rPr>
           <w:rFonts w:ascii="Times New Roman" w:hAnsi="Times New Roman" w:cs="Times New Roman"/>
@@ -8344,7 +8084,6 @@
         </w:rPr>
         <w:t xml:space="preserve">, </w:t>
       </w:r>
-      <w:proofErr w:type="spellStart"/>
       <w:r>
         <w:rPr>
           <w:rFonts w:ascii="Times New Roman" w:hAnsi="Times New Roman" w:cs="Times New Roman"/>
@@ -8354,7 +8093,6 @@
         </w:rPr>
         <w:t>avg</w:t>
       </w:r>
-      <w:proofErr w:type="spellEnd"/>
       <w:r>
         <w:rPr>
           <w:rFonts w:ascii="Times New Roman" w:hAnsi="Times New Roman" w:cs="Times New Roman"/>
@@ -8414,7 +8152,6 @@
         </w:rPr>
         <w:t xml:space="preserve">, </w:t>
       </w:r>
-      <w:proofErr w:type="spellStart"/>
       <w:r>
         <w:rPr>
           <w:rFonts w:ascii="Times New Roman" w:hAnsi="Times New Roman" w:cs="Times New Roman"/>
@@ -8424,7 +8161,6 @@
         </w:rPr>
         <w:t>corspus</w:t>
       </w:r>
-      <w:proofErr w:type="spellEnd"/>
       <w:r>
         <w:rPr>
           <w:rFonts w:ascii="Times New Roman" w:hAnsi="Times New Roman" w:cs="Times New Roman"/>
@@ -8467,7 +8203,6 @@
         </w:rPr>
         <w:t xml:space="preserve">, </w:t>
       </w:r>
-      <w:proofErr w:type="spellStart"/>
       <w:r>
         <w:rPr>
           <w:rFonts w:ascii="Times New Roman" w:hAnsi="Times New Roman" w:cs="Times New Roman"/>
@@ -8477,7 +8212,6 @@
         </w:rPr>
         <w:t>db</w:t>
       </w:r>
-      <w:proofErr w:type="spellEnd"/>
       <w:r>
         <w:rPr>
           <w:rFonts w:ascii="Times New Roman" w:hAnsi="Times New Roman" w:cs="Times New Roman"/>
@@ -8525,43 +8259,7 @@
           <w:sz w:val="24"/>
           <w:szCs w:val="24"/>
         </w:rPr>
-        <w:t xml:space="preserve">идеальных аспектов, среднее значение </w:t>
-      </w:r>
-      <w:proofErr w:type="spellStart"/>
-      <w:r>
-        <w:rPr>
-          <w:rFonts w:ascii="Times New Roman" w:hAnsi="Times New Roman" w:cs="Times New Roman"/>
-          <w:sz w:val="24"/>
-          <w:szCs w:val="24"/>
-        </w:rPr>
-        <w:t>семантичсекой</w:t>
-      </w:r>
-      <w:proofErr w:type="spellEnd"/>
-      <w:r>
-        <w:rPr>
-          <w:rFonts w:ascii="Times New Roman" w:hAnsi="Times New Roman" w:cs="Times New Roman"/>
-          <w:sz w:val="24"/>
-          <w:szCs w:val="24"/>
-        </w:rPr>
-        <w:t xml:space="preserve"> дистанции для них, корпус аспектов и корпус </w:t>
-      </w:r>
-      <w:proofErr w:type="spellStart"/>
-      <w:r>
-        <w:rPr>
-          <w:rFonts w:ascii="Times New Roman" w:hAnsi="Times New Roman" w:cs="Times New Roman"/>
-          <w:sz w:val="24"/>
-          <w:szCs w:val="24"/>
-        </w:rPr>
-        <w:t>семантичсеких</w:t>
-      </w:r>
-      <w:proofErr w:type="spellEnd"/>
-      <w:r>
-        <w:rPr>
-          <w:rFonts w:ascii="Times New Roman" w:hAnsi="Times New Roman" w:cs="Times New Roman"/>
-          <w:sz w:val="24"/>
-          <w:szCs w:val="24"/>
-        </w:rPr>
-        <w:t xml:space="preserve"> расстояний для них</w:t>
+        <w:t>идеальных аспектов, среднее значение семантичсекой дистанции для них, корпус аспектов и корпус семантичсеких расстояний для них</w:t>
       </w:r>
       <w:r>
         <w:rPr>
@@ -8595,15 +8293,7 @@
       <w:bookmarkStart w:id="15" w:name="_Toc477632521"/>
       <w:r>
         <w:lastRenderedPageBreak/>
-        <w:t xml:space="preserve">3.4. </w:t>
-      </w:r>
-      <w:proofErr w:type="spellStart"/>
-      <w:r>
-        <w:t>Парсинг</w:t>
-      </w:r>
-      <w:proofErr w:type="spellEnd"/>
-      <w:r>
-        <w:t xml:space="preserve"> сайта</w:t>
+        <w:t>3.4. Парсинг сайта</w:t>
       </w:r>
       <w:bookmarkEnd w:id="15"/>
     </w:p>
@@ -8659,7 +8349,6 @@
         </w:rPr>
         <w:t xml:space="preserve">получения отзывов об электронных устройствах </w:t>
       </w:r>
-      <w:proofErr w:type="gramStart"/>
       <w:r>
         <w:rPr>
           <w:rFonts w:ascii="Times New Roman" w:hAnsi="Times New Roman" w:cs="Times New Roman"/>
@@ -8677,8 +8366,6 @@
         </w:rPr>
         <w:t>(</w:t>
       </w:r>
-      <w:proofErr w:type="spellStart"/>
-      <w:proofErr w:type="gramEnd"/>
       <w:r>
         <w:rPr>
           <w:rFonts w:ascii="Times New Roman" w:hAnsi="Times New Roman" w:cs="Times New Roman"/>
@@ -8688,7 +8375,6 @@
         </w:rPr>
         <w:t>url</w:t>
       </w:r>
-      <w:proofErr w:type="spellEnd"/>
       <w:r>
         <w:rPr>
           <w:rFonts w:ascii="Times New Roman" w:hAnsi="Times New Roman" w:cs="Times New Roman"/>
@@ -8697,7 +8383,6 @@
         </w:rPr>
         <w:t xml:space="preserve">, </w:t>
       </w:r>
-      <w:proofErr w:type="spellStart"/>
       <w:r>
         <w:rPr>
           <w:rFonts w:ascii="Times New Roman" w:hAnsi="Times New Roman" w:cs="Times New Roman"/>
@@ -8707,7 +8392,6 @@
         </w:rPr>
         <w:t>db</w:t>
       </w:r>
-      <w:proofErr w:type="spellEnd"/>
       <w:r>
         <w:rPr>
           <w:rFonts w:ascii="Times New Roman" w:hAnsi="Times New Roman" w:cs="Times New Roman"/>
@@ -8730,18 +8414,8 @@
           <w:sz w:val="24"/>
           <w:szCs w:val="24"/>
         </w:rPr>
-        <w:t xml:space="preserve">адрес веб страницы, с которой будет начат </w:t>
-      </w:r>
-      <w:proofErr w:type="spellStart"/>
-      <w:r>
-        <w:rPr>
-          <w:rFonts w:ascii="Times New Roman" w:hAnsi="Times New Roman" w:cs="Times New Roman"/>
-          <w:sz w:val="24"/>
-          <w:szCs w:val="24"/>
-        </w:rPr>
-        <w:t>парсинг</w:t>
-      </w:r>
-      <w:proofErr w:type="spellEnd"/>
+        <w:t>адрес веб страницы, с которой будет начат парсинг</w:t>
+      </w:r>
       <w:r>
         <w:rPr>
           <w:rFonts w:ascii="Times New Roman" w:hAnsi="Times New Roman" w:cs="Times New Roman"/>
@@ -8842,7 +8516,6 @@
         </w:rPr>
         <w:t>_</w:t>
       </w:r>
-      <w:proofErr w:type="spellStart"/>
       <w:r>
         <w:rPr>
           <w:rFonts w:ascii="Times New Roman" w:hAnsi="Times New Roman" w:cs="Times New Roman"/>
@@ -8852,7 +8525,6 @@
         </w:rPr>
         <w:t>pmi</w:t>
       </w:r>
-      <w:proofErr w:type="spellEnd"/>
       <w:r>
         <w:rPr>
           <w:rFonts w:ascii="Times New Roman" w:hAnsi="Times New Roman" w:cs="Times New Roman"/>
@@ -9140,18 +8812,8 @@
           <w:sz w:val="24"/>
           <w:szCs w:val="24"/>
         </w:rPr>
-        <w:t xml:space="preserve">класса </w:t>
-      </w:r>
-      <w:proofErr w:type="spellStart"/>
-      <w:r>
-        <w:rPr>
-          <w:rFonts w:ascii="Times New Roman" w:eastAsia="MS Mincho" w:hAnsi="Times New Roman" w:cs="Times New Roman"/>
-          <w:sz w:val="24"/>
-          <w:szCs w:val="24"/>
-        </w:rPr>
-        <w:t>Lexical</w:t>
-      </w:r>
-      <w:proofErr w:type="spellEnd"/>
+        <w:t>класса Lexical</w:t>
+      </w:r>
       <w:r>
         <w:rPr>
           <w:rFonts w:ascii="Times New Roman" w:hAnsi="Times New Roman" w:cs="Times New Roman"/>
@@ -9233,25 +8895,7 @@
           <w:sz w:val="24"/>
           <w:szCs w:val="24"/>
         </w:rPr>
-        <w:t xml:space="preserve">класса </w:t>
-      </w:r>
-      <w:proofErr w:type="spellStart"/>
-      <w:r>
-        <w:rPr>
-          <w:rFonts w:ascii="Times New Roman" w:eastAsia="MS Mincho" w:hAnsi="Times New Roman" w:cs="Times New Roman"/>
-          <w:sz w:val="24"/>
-          <w:szCs w:val="24"/>
-        </w:rPr>
-        <w:t>Syntactic</w:t>
-      </w:r>
-      <w:proofErr w:type="spellEnd"/>
-      <w:r>
-        <w:rPr>
-          <w:rFonts w:ascii="Times New Roman" w:eastAsia="MS Mincho" w:hAnsi="Times New Roman" w:cs="Times New Roman"/>
-          <w:sz w:val="24"/>
-          <w:szCs w:val="24"/>
-        </w:rPr>
-        <w:t xml:space="preserve"> </w:t>
+        <w:t xml:space="preserve">класса Syntactic </w:t>
       </w:r>
       <w:r>
         <w:rPr>
@@ -9773,7 +9417,6 @@
           <w:lang w:eastAsia="ru-RU"/>
         </w:rPr>
       </w:pPr>
-      <w:proofErr w:type="spellStart"/>
       <w:r>
         <w:rPr>
           <w:rFonts w:ascii="Times New Roman" w:hAnsi="Times New Roman" w:cs="Times New Roman"/>
@@ -9782,9 +9425,29 @@
           <w:sz w:val="24"/>
           <w:szCs w:val="24"/>
         </w:rPr>
-        <w:t>Парсер</w:t>
-      </w:r>
-      <w:proofErr w:type="spellEnd"/>
+        <w:t xml:space="preserve">Парсер - </w:t>
+      </w:r>
+      <w:r>
+        <w:rPr>
+          <w:rFonts w:ascii="Times New Roman" w:hAnsi="Times New Roman" w:cs="Times New Roman"/>
+          <w:color w:val="000000"/>
+          <w:sz w:val="24"/>
+          <w:szCs w:val="24"/>
+        </w:rPr>
+        <w:t>скрипт или программа, которые используются для сбора информации с сайтов </w:t>
+      </w:r>
+    </w:p>
+    <w:p>
+      <w:pPr>
+        <w:spacing w:after="0"/>
+        <w:jc w:val="both"/>
+        <w:rPr>
+          <w:rFonts w:ascii="Times New Roman" w:hAnsi="Times New Roman" w:cs="Times New Roman"/>
+          <w:color w:val="000000"/>
+          <w:sz w:val="24"/>
+          <w:szCs w:val="24"/>
+        </w:rPr>
+      </w:pPr>
       <w:r>
         <w:rPr>
           <w:rFonts w:ascii="Times New Roman" w:hAnsi="Times New Roman" w:cs="Times New Roman"/>
@@ -9793,30 +9456,8 @@
           <w:sz w:val="24"/>
           <w:szCs w:val="24"/>
         </w:rPr>
-        <w:t xml:space="preserve"> - </w:t>
-      </w:r>
-      <w:r>
-        <w:rPr>
-          <w:rFonts w:ascii="Times New Roman" w:hAnsi="Times New Roman" w:cs="Times New Roman"/>
-          <w:color w:val="000000"/>
-          <w:sz w:val="24"/>
-          <w:szCs w:val="24"/>
-        </w:rPr>
-        <w:t>скрипт или программа, которые используются для сбора информации с сайтов </w:t>
-      </w:r>
-    </w:p>
-    <w:p>
-      <w:pPr>
-        <w:spacing w:after="0"/>
-        <w:jc w:val="both"/>
-        <w:rPr>
-          <w:rFonts w:ascii="Times New Roman" w:hAnsi="Times New Roman" w:cs="Times New Roman"/>
-          <w:color w:val="000000"/>
-          <w:sz w:val="24"/>
-          <w:szCs w:val="24"/>
-        </w:rPr>
-      </w:pPr>
-      <w:proofErr w:type="gramStart"/>
+        <w:t>PMI</w:t>
+      </w:r>
       <w:r>
         <w:rPr>
           <w:rFonts w:ascii="Times New Roman" w:hAnsi="Times New Roman" w:cs="Times New Roman"/>
@@ -9825,20 +9466,8 @@
           <w:sz w:val="24"/>
           <w:szCs w:val="24"/>
         </w:rPr>
-        <w:t>PMI</w:t>
-      </w:r>
-      <w:r>
-        <w:rPr>
-          <w:rFonts w:ascii="Times New Roman" w:hAnsi="Times New Roman" w:cs="Times New Roman"/>
-          <w:b/>
-          <w:color w:val="000000"/>
-          <w:sz w:val="24"/>
-          <w:szCs w:val="24"/>
-        </w:rPr>
         <w:t>(</w:t>
       </w:r>
-      <w:proofErr w:type="spellStart"/>
-      <w:proofErr w:type="gramEnd"/>
       <w:r>
         <w:rPr>
           <w:rFonts w:ascii="Times New Roman" w:eastAsia="Times New Roman" w:hAnsi="Times New Roman" w:cs="Times New Roman"/>
@@ -9849,72 +9478,7 @@
           <w:shd w:val="clear" w:color="auto" w:fill="FFFFFF"/>
           <w:lang w:eastAsia="ru-RU"/>
         </w:rPr>
-        <w:t>pointwise</w:t>
-      </w:r>
-      <w:proofErr w:type="spellEnd"/>
-      <w:r>
-        <w:rPr>
-          <w:rFonts w:ascii="Times New Roman" w:eastAsia="Times New Roman" w:hAnsi="Times New Roman" w:cs="Times New Roman"/>
-          <w:b/>
-          <w:color w:val="333333"/>
-          <w:sz w:val="24"/>
-          <w:szCs w:val="24"/>
-          <w:shd w:val="clear" w:color="auto" w:fill="FFFFFF"/>
-          <w:lang w:eastAsia="ru-RU"/>
-        </w:rPr>
-        <w:t xml:space="preserve"> </w:t>
-      </w:r>
-      <w:proofErr w:type="spellStart"/>
-      <w:r>
-        <w:rPr>
-          <w:rFonts w:ascii="Times New Roman" w:eastAsia="Times New Roman" w:hAnsi="Times New Roman" w:cs="Times New Roman"/>
-          <w:b/>
-          <w:color w:val="333333"/>
-          <w:sz w:val="24"/>
-          <w:szCs w:val="24"/>
-          <w:shd w:val="clear" w:color="auto" w:fill="FFFFFF"/>
-          <w:lang w:eastAsia="ru-RU"/>
-        </w:rPr>
-        <w:t>mutual</w:t>
-      </w:r>
-      <w:proofErr w:type="spellEnd"/>
-      <w:r>
-        <w:rPr>
-          <w:rFonts w:ascii="Times New Roman" w:eastAsia="Times New Roman" w:hAnsi="Times New Roman" w:cs="Times New Roman"/>
-          <w:b/>
-          <w:color w:val="333333"/>
-          <w:sz w:val="24"/>
-          <w:szCs w:val="24"/>
-          <w:shd w:val="clear" w:color="auto" w:fill="FFFFFF"/>
-          <w:lang w:eastAsia="ru-RU"/>
-        </w:rPr>
-        <w:t xml:space="preserve"> </w:t>
-      </w:r>
-      <w:proofErr w:type="spellStart"/>
-      <w:r>
-        <w:rPr>
-          <w:rFonts w:ascii="Times New Roman" w:eastAsia="Times New Roman" w:hAnsi="Times New Roman" w:cs="Times New Roman"/>
-          <w:b/>
-          <w:color w:val="333333"/>
-          <w:sz w:val="24"/>
-          <w:szCs w:val="24"/>
-          <w:shd w:val="clear" w:color="auto" w:fill="FFFFFF"/>
-          <w:lang w:eastAsia="ru-RU"/>
-        </w:rPr>
-        <w:t>information</w:t>
-      </w:r>
-      <w:proofErr w:type="spellEnd"/>
-      <w:r>
-        <w:rPr>
-          <w:rFonts w:ascii="Times New Roman" w:eastAsia="Times New Roman" w:hAnsi="Times New Roman" w:cs="Times New Roman"/>
-          <w:b/>
-          <w:color w:val="333333"/>
-          <w:sz w:val="24"/>
-          <w:szCs w:val="24"/>
-          <w:shd w:val="clear" w:color="auto" w:fill="FFFFFF"/>
-          <w:lang w:eastAsia="ru-RU"/>
-        </w:rPr>
-        <w:t> </w:t>
+        <w:t>pointwise mutual information </w:t>
       </w:r>
       <w:r>
         <w:rPr>
@@ -9974,7 +9538,6 @@
           <w:szCs w:val="24"/>
         </w:rPr>
       </w:pPr>
-      <w:proofErr w:type="spellStart"/>
       <w:r>
         <w:rPr>
           <w:rFonts w:ascii="Times New Roman" w:hAnsi="Times New Roman" w:cs="Times New Roman"/>
@@ -9985,7 +9548,6 @@
         </w:rPr>
         <w:t>Context</w:t>
       </w:r>
-      <w:proofErr w:type="spellEnd"/>
       <w:r>
         <w:rPr>
           <w:rFonts w:ascii="Times New Roman" w:hAnsi="Times New Roman" w:cs="Times New Roman"/>
@@ -10025,7 +9587,6 @@
           <w:szCs w:val="24"/>
         </w:rPr>
       </w:pPr>
-      <w:proofErr w:type="spellStart"/>
       <w:r>
         <w:rPr>
           <w:rFonts w:ascii="Times New Roman" w:hAnsi="Times New Roman" w:cs="Times New Roman"/>
@@ -10036,7 +9597,6 @@
         </w:rPr>
         <w:t>Lexical</w:t>
       </w:r>
-      <w:proofErr w:type="spellEnd"/>
       <w:r>
         <w:rPr>
           <w:rFonts w:ascii="Times New Roman" w:hAnsi="Times New Roman" w:cs="Times New Roman"/>
@@ -10075,7 +9635,6 @@
           <w:szCs w:val="24"/>
         </w:rPr>
       </w:pPr>
-      <w:proofErr w:type="spellStart"/>
       <w:r>
         <w:rPr>
           <w:rFonts w:ascii="Times New Roman" w:hAnsi="Times New Roman" w:cs="Times New Roman"/>
@@ -10086,7 +9645,6 @@
         </w:rPr>
         <w:t>Syntactic</w:t>
       </w:r>
-      <w:proofErr w:type="spellEnd"/>
       <w:r>
         <w:rPr>
           <w:rFonts w:ascii="Times New Roman" w:hAnsi="Times New Roman" w:cs="Times New Roman"/>
@@ -10144,6 +9702,15 @@
         </w:rPr>
         <w:t xml:space="preserve"> – насколько два аспекта близки друг к другу, это возможно определить с помощью набора характеристик</w:t>
       </w:r>
+      <w:r>
+        <w:rPr>
+          <w:rFonts w:ascii="Times New Roman" w:hAnsi="Times New Roman" w:cs="Times New Roman"/>
+          <w:color w:val="000000"/>
+          <w:sz w:val="24"/>
+          <w:szCs w:val="24"/>
+        </w:rPr>
+        <w:t>.</w:t>
+      </w:r>
     </w:p>
     <w:p>
       <w:pPr>
@@ -10223,6 +9790,15 @@
           <w:szCs w:val="24"/>
         </w:rPr>
         <w:t xml:space="preserve"> слов или набор слов, главным словом в которых является существительное</w:t>
+      </w:r>
+      <w:r>
+        <w:rPr>
+          <w:rFonts w:ascii="Times New Roman" w:hAnsi="Times New Roman" w:cs="Times New Roman"/>
+          <w:color w:val="000000"/>
+          <w:sz w:val="24"/>
+          <w:szCs w:val="24"/>
+        </w:rPr>
+        <w:t>.</w:t>
       </w:r>
     </w:p>
     <w:p>
@@ -10366,7 +9942,6 @@
         </w:rPr>
         <w:t>.</w:t>
       </w:r>
-      <w:proofErr w:type="spellStart"/>
       <w:r>
         <w:rPr>
           <w:rFonts w:ascii="Times New Roman" w:hAnsi="Times New Roman" w:cs="Times New Roman"/>
@@ -10375,7 +9950,6 @@
         </w:rPr>
         <w:t>engr</w:t>
       </w:r>
-      <w:proofErr w:type="spellEnd"/>
       <w:r>
         <w:rPr>
           <w:rFonts w:ascii="Times New Roman" w:hAnsi="Times New Roman" w:cs="Times New Roman"/>
@@ -10383,7 +9957,6 @@
         </w:rPr>
         <w:t>.</w:t>
       </w:r>
-      <w:proofErr w:type="spellStart"/>
       <w:r>
         <w:rPr>
           <w:rFonts w:ascii="Times New Roman" w:hAnsi="Times New Roman" w:cs="Times New Roman"/>
@@ -10392,7 +9965,6 @@
         </w:rPr>
         <w:t>illinois</w:t>
       </w:r>
-      <w:proofErr w:type="spellEnd"/>
       <w:r>
         <w:rPr>
           <w:rFonts w:ascii="Times New Roman" w:hAnsi="Times New Roman" w:cs="Times New Roman"/>
@@ -10400,7 +9972,6 @@
         </w:rPr>
         <w:t>.</w:t>
       </w:r>
-      <w:proofErr w:type="spellStart"/>
       <w:r>
         <w:rPr>
           <w:rFonts w:ascii="Times New Roman" w:hAnsi="Times New Roman" w:cs="Times New Roman"/>
@@ -10409,7 +9980,6 @@
         </w:rPr>
         <w:t>edu</w:t>
       </w:r>
-      <w:proofErr w:type="spellEnd"/>
       <w:r>
         <w:rPr>
           <w:rFonts w:ascii="Times New Roman" w:hAnsi="Times New Roman" w:cs="Times New Roman"/>
@@ -10417,7 +9987,6 @@
         </w:rPr>
         <w:t>/</w:t>
       </w:r>
-      <w:proofErr w:type="spellStart"/>
       <w:r>
         <w:rPr>
           <w:rFonts w:ascii="Times New Roman" w:hAnsi="Times New Roman" w:cs="Times New Roman"/>
@@ -10426,7 +9995,6 @@
         </w:rPr>
         <w:t>cs</w:t>
       </w:r>
-      <w:proofErr w:type="spellEnd"/>
       <w:r>
         <w:rPr>
           <w:rFonts w:ascii="Times New Roman" w:hAnsi="Times New Roman" w:cs="Times New Roman"/>
@@ -10434,7 +10002,6 @@
         </w:rPr>
         <w:t>498</w:t>
       </w:r>
-      <w:proofErr w:type="spellStart"/>
       <w:r>
         <w:rPr>
           <w:rFonts w:ascii="Times New Roman" w:hAnsi="Times New Roman" w:cs="Times New Roman"/>
@@ -10443,7 +10010,6 @@
         </w:rPr>
         <w:t>jh</w:t>
       </w:r>
-      <w:proofErr w:type="spellEnd"/>
       <w:r>
         <w:rPr>
           <w:rFonts w:ascii="Times New Roman" w:hAnsi="Times New Roman" w:cs="Times New Roman"/>
@@ -10666,7 +10232,6 @@
         </w:rPr>
         <w:t xml:space="preserve">. </w:t>
       </w:r>
-      <w:proofErr w:type="spellStart"/>
       <w:r>
         <w:rPr>
           <w:rFonts w:ascii="Times New Roman" w:hAnsi="Times New Roman" w:cs="Times New Roman"/>
@@ -10676,7 +10241,6 @@
         </w:rPr>
         <w:t>Чен</w:t>
       </w:r>
-      <w:proofErr w:type="spellEnd"/>
       <w:r>
         <w:rPr>
           <w:rFonts w:ascii="Times New Roman" w:hAnsi="Times New Roman" w:cs="Times New Roman"/>
@@ -10706,7 +10270,6 @@
         </w:rPr>
         <w:t xml:space="preserve">. </w:t>
       </w:r>
-      <w:proofErr w:type="spellStart"/>
       <w:r>
         <w:rPr>
           <w:rFonts w:ascii="Times New Roman" w:hAnsi="Times New Roman" w:cs="Times New Roman"/>
@@ -10716,7 +10279,6 @@
         </w:rPr>
         <w:t>Оу</w:t>
       </w:r>
-      <w:proofErr w:type="spellEnd"/>
       <w:r>
         <w:rPr>
           <w:rFonts w:ascii="Times New Roman" w:hAnsi="Times New Roman" w:cs="Times New Roman"/>
@@ -10746,7 +10308,6 @@
         </w:rPr>
         <w:t xml:space="preserve">. </w:t>
       </w:r>
-      <w:proofErr w:type="spellStart"/>
       <w:r>
         <w:rPr>
           <w:rFonts w:ascii="Times New Roman" w:hAnsi="Times New Roman" w:cs="Times New Roman"/>
@@ -10756,7 +10317,6 @@
         </w:rPr>
         <w:t>Лиу</w:t>
       </w:r>
-      <w:proofErr w:type="spellEnd"/>
       <w:r>
         <w:rPr>
           <w:rFonts w:ascii="Times New Roman" w:hAnsi="Times New Roman" w:cs="Times New Roman"/>
@@ -10903,95 +10463,7 @@
           <w:szCs w:val="24"/>
           <w:lang w:val="en-US"/>
         </w:rPr>
-        <w:t xml:space="preserve">. Ю, Ж. </w:t>
-      </w:r>
-      <w:proofErr w:type="spellStart"/>
-      <w:r>
-        <w:rPr>
-          <w:rFonts w:ascii="Times New Roman" w:hAnsi="Times New Roman" w:cs="Times New Roman"/>
-          <w:color w:val="000000" w:themeColor="text1"/>
-          <w:sz w:val="24"/>
-          <w:szCs w:val="24"/>
-          <w:lang w:val="en-US"/>
-        </w:rPr>
-        <w:t>Джа</w:t>
-      </w:r>
-      <w:proofErr w:type="spellEnd"/>
-      <w:r>
-        <w:rPr>
-          <w:rFonts w:ascii="Times New Roman" w:hAnsi="Times New Roman" w:cs="Times New Roman"/>
-          <w:color w:val="000000" w:themeColor="text1"/>
-          <w:sz w:val="24"/>
-          <w:szCs w:val="24"/>
-          <w:lang w:val="en-US"/>
-        </w:rPr>
-        <w:t xml:space="preserve">, М. </w:t>
-      </w:r>
-      <w:proofErr w:type="spellStart"/>
-      <w:r>
-        <w:rPr>
-          <w:rFonts w:ascii="Times New Roman" w:hAnsi="Times New Roman" w:cs="Times New Roman"/>
-          <w:color w:val="000000" w:themeColor="text1"/>
-          <w:sz w:val="24"/>
-          <w:szCs w:val="24"/>
-          <w:lang w:val="en-US"/>
-        </w:rPr>
-        <w:t>Венг</w:t>
-      </w:r>
-      <w:proofErr w:type="spellEnd"/>
-      <w:r>
-        <w:rPr>
-          <w:rFonts w:ascii="Times New Roman" w:hAnsi="Times New Roman" w:cs="Times New Roman"/>
-          <w:color w:val="000000" w:themeColor="text1"/>
-          <w:sz w:val="24"/>
-          <w:szCs w:val="24"/>
-          <w:lang w:val="en-US"/>
-        </w:rPr>
-        <w:t xml:space="preserve">, К. </w:t>
-      </w:r>
-      <w:proofErr w:type="spellStart"/>
-      <w:r>
-        <w:rPr>
-          <w:rFonts w:ascii="Times New Roman" w:hAnsi="Times New Roman" w:cs="Times New Roman"/>
-          <w:color w:val="000000" w:themeColor="text1"/>
-          <w:sz w:val="24"/>
-          <w:szCs w:val="24"/>
-          <w:lang w:val="en-US"/>
-        </w:rPr>
-        <w:t>Венг</w:t>
-      </w:r>
-      <w:proofErr w:type="spellEnd"/>
-      <w:r>
-        <w:rPr>
-          <w:rFonts w:ascii="Times New Roman" w:hAnsi="Times New Roman" w:cs="Times New Roman"/>
-          <w:color w:val="000000" w:themeColor="text1"/>
-          <w:sz w:val="24"/>
-          <w:szCs w:val="24"/>
-          <w:lang w:val="en-US"/>
-        </w:rPr>
-        <w:t xml:space="preserve">, Т. </w:t>
-      </w:r>
-      <w:proofErr w:type="spellStart"/>
-      <w:r>
-        <w:rPr>
-          <w:rFonts w:ascii="Times New Roman" w:hAnsi="Times New Roman" w:cs="Times New Roman"/>
-          <w:color w:val="000000" w:themeColor="text1"/>
-          <w:sz w:val="24"/>
-          <w:szCs w:val="24"/>
-          <w:lang w:val="en-US"/>
-        </w:rPr>
-        <w:t>Чуа</w:t>
-      </w:r>
-      <w:proofErr w:type="spellEnd"/>
-      <w:r>
-        <w:rPr>
-          <w:rFonts w:ascii="Times New Roman" w:hAnsi="Times New Roman" w:cs="Times New Roman"/>
-          <w:color w:val="000000" w:themeColor="text1"/>
-          <w:sz w:val="24"/>
-          <w:szCs w:val="24"/>
-          <w:lang w:val="en-US"/>
-        </w:rPr>
-        <w:t>, “Domain-Assisted Product Aspect Hierarchy Generation: Towards Hierarchical Organization of Unstructured Consumer Reviews”, 2011;</w:t>
+        <w:t>. Ю, Ж. Джа, М. Венг, К. Венг, Т. Чуа, “Domain-Assisted Product Aspect Hierarchy Generation: Towards Hierarchical Organization of Unstructured Consumer Reviews”, 2011;</w:t>
       </w:r>
     </w:p>
     <w:p>
@@ -11023,87 +10495,7 @@
           <w:sz w:val="24"/>
           <w:szCs w:val="24"/>
         </w:rPr>
-        <w:t xml:space="preserve">В. </w:t>
-      </w:r>
-      <w:proofErr w:type="spellStart"/>
-      <w:r>
-        <w:rPr>
-          <w:rFonts w:ascii="Times New Roman" w:hAnsi="Times New Roman" w:cs="Times New Roman"/>
-          <w:color w:val="000000" w:themeColor="text1"/>
-          <w:sz w:val="24"/>
-          <w:szCs w:val="24"/>
-        </w:rPr>
-        <w:t>Проноза</w:t>
-      </w:r>
-      <w:proofErr w:type="spellEnd"/>
-      <w:r>
-        <w:rPr>
-          <w:rFonts w:ascii="Times New Roman" w:hAnsi="Times New Roman" w:cs="Times New Roman"/>
-          <w:color w:val="000000" w:themeColor="text1"/>
-          <w:sz w:val="24"/>
-          <w:szCs w:val="24"/>
-        </w:rPr>
-        <w:t>, Е.В. Ягунова, “</w:t>
-      </w:r>
-      <w:proofErr w:type="spellStart"/>
-      <w:r>
-        <w:rPr>
-          <w:rFonts w:ascii="Times New Roman" w:hAnsi="Times New Roman" w:cs="Times New Roman"/>
-          <w:color w:val="000000" w:themeColor="text1"/>
-          <w:sz w:val="24"/>
-          <w:szCs w:val="24"/>
-        </w:rPr>
-        <w:t>Аспектныи</w:t>
-      </w:r>
-      <w:proofErr w:type="spellEnd"/>
-      <w:r>
-        <w:rPr>
-          <w:rFonts w:ascii="Times New Roman" w:hAnsi="Times New Roman" w:cs="Times New Roman"/>
-          <w:color w:val="000000" w:themeColor="text1"/>
-          <w:sz w:val="24"/>
-          <w:szCs w:val="24"/>
-        </w:rPr>
-        <w:t>̆ анализ отзывов о ресторанах для рекомендательных систем е-туризма”, Санкт-</w:t>
-      </w:r>
-      <w:proofErr w:type="spellStart"/>
-      <w:r>
-        <w:rPr>
-          <w:rFonts w:ascii="Times New Roman" w:hAnsi="Times New Roman" w:cs="Times New Roman"/>
-          <w:color w:val="000000" w:themeColor="text1"/>
-          <w:sz w:val="24"/>
-          <w:szCs w:val="24"/>
-        </w:rPr>
-        <w:t>Петербургскии</w:t>
-      </w:r>
-      <w:proofErr w:type="spellEnd"/>
-      <w:r>
-        <w:rPr>
-          <w:rFonts w:ascii="Times New Roman" w:hAnsi="Times New Roman" w:cs="Times New Roman"/>
-          <w:color w:val="000000" w:themeColor="text1"/>
-          <w:sz w:val="24"/>
-          <w:szCs w:val="24"/>
-        </w:rPr>
-        <w:t xml:space="preserve">̆ </w:t>
-      </w:r>
-      <w:proofErr w:type="spellStart"/>
-      <w:r>
-        <w:rPr>
-          <w:rFonts w:ascii="Times New Roman" w:hAnsi="Times New Roman" w:cs="Times New Roman"/>
-          <w:color w:val="000000" w:themeColor="text1"/>
-          <w:sz w:val="24"/>
-          <w:szCs w:val="24"/>
-        </w:rPr>
-        <w:t>государственныи</w:t>
-      </w:r>
-      <w:proofErr w:type="spellEnd"/>
-      <w:r>
-        <w:rPr>
-          <w:rFonts w:ascii="Times New Roman" w:hAnsi="Times New Roman" w:cs="Times New Roman"/>
-          <w:color w:val="000000" w:themeColor="text1"/>
-          <w:sz w:val="24"/>
-          <w:szCs w:val="24"/>
-        </w:rPr>
-        <w:t>̆ университет, Санкт-Петербург, 2010;</w:t>
+        <w:t>В. Проноза, Е.В. Ягунова, “Аспектный анализ отзывов о ресторанах для рекомендательных систем е-туризма”, Санкт-Петербургский государственный университет, Санкт-Петербург, 2010;</w:t>
       </w:r>
     </w:p>
     <w:p>
@@ -11135,27 +10527,7 @@
           <w:sz w:val="24"/>
           <w:szCs w:val="24"/>
         </w:rPr>
-        <w:t xml:space="preserve"> А.А. </w:t>
-      </w:r>
-      <w:proofErr w:type="spellStart"/>
-      <w:r>
-        <w:rPr>
-          <w:rFonts w:ascii="Times New Roman" w:hAnsi="Times New Roman" w:cs="Times New Roman"/>
-          <w:color w:val="000000" w:themeColor="text1"/>
-          <w:sz w:val="24"/>
-          <w:szCs w:val="24"/>
-        </w:rPr>
-        <w:t>Бреслав</w:t>
-      </w:r>
-      <w:proofErr w:type="spellEnd"/>
-      <w:r>
-        <w:rPr>
-          <w:rFonts w:ascii="Times New Roman" w:hAnsi="Times New Roman" w:cs="Times New Roman"/>
-          <w:color w:val="000000" w:themeColor="text1"/>
-          <w:sz w:val="24"/>
-          <w:szCs w:val="24"/>
-        </w:rPr>
-        <w:t>, А.П. Лукьянова, М.А. Коротков, “Построение иерархии классов по текстовым описаниям“,</w:t>
+        <w:t xml:space="preserve"> А.А. Бреслав, А.П. Лукьянова, М.А. Коротков, “Построение иерархии классов по текстовым описаниям“,</w:t>
       </w:r>
       <w:r>
         <w:rPr>
@@ -11174,67 +10546,7 @@
           <w:sz w:val="24"/>
           <w:szCs w:val="24"/>
         </w:rPr>
-        <w:t>Санкт-</w:t>
-      </w:r>
-      <w:proofErr w:type="spellStart"/>
-      <w:r>
-        <w:rPr>
-          <w:rFonts w:ascii="Times New Roman" w:hAnsi="Times New Roman" w:cs="Times New Roman"/>
-          <w:color w:val="000000" w:themeColor="text1"/>
-          <w:sz w:val="24"/>
-          <w:szCs w:val="24"/>
-        </w:rPr>
-        <w:t>Петербургскии</w:t>
-      </w:r>
-      <w:proofErr w:type="spellEnd"/>
-      <w:r>
-        <w:rPr>
-          <w:rFonts w:ascii="Times New Roman" w:hAnsi="Times New Roman" w:cs="Times New Roman"/>
-          <w:color w:val="000000" w:themeColor="text1"/>
-          <w:sz w:val="24"/>
-          <w:szCs w:val="24"/>
-        </w:rPr>
-        <w:t xml:space="preserve">̆ </w:t>
-      </w:r>
-      <w:proofErr w:type="spellStart"/>
-      <w:r>
-        <w:rPr>
-          <w:rFonts w:ascii="Times New Roman" w:hAnsi="Times New Roman" w:cs="Times New Roman"/>
-          <w:color w:val="000000" w:themeColor="text1"/>
-          <w:sz w:val="24"/>
-          <w:szCs w:val="24"/>
-        </w:rPr>
-        <w:t>государственныи</w:t>
-      </w:r>
-      <w:proofErr w:type="spellEnd"/>
-      <w:r>
-        <w:rPr>
-          <w:rFonts w:ascii="Times New Roman" w:hAnsi="Times New Roman" w:cs="Times New Roman"/>
-          <w:color w:val="000000" w:themeColor="text1"/>
-          <w:sz w:val="24"/>
-          <w:szCs w:val="24"/>
-        </w:rPr>
-        <w:t xml:space="preserve">̆ </w:t>
-      </w:r>
-      <w:proofErr w:type="spellStart"/>
-      <w:r>
-        <w:rPr>
-          <w:rFonts w:ascii="Times New Roman" w:hAnsi="Times New Roman" w:cs="Times New Roman"/>
-          <w:color w:val="000000" w:themeColor="text1"/>
-          <w:sz w:val="24"/>
-          <w:szCs w:val="24"/>
-        </w:rPr>
-        <w:t>политехническии</w:t>
-      </w:r>
-      <w:proofErr w:type="spellEnd"/>
-      <w:r>
-        <w:rPr>
-          <w:rFonts w:ascii="Times New Roman" w:hAnsi="Times New Roman" w:cs="Times New Roman"/>
-          <w:color w:val="000000" w:themeColor="text1"/>
-          <w:sz w:val="24"/>
-          <w:szCs w:val="24"/>
-        </w:rPr>
-        <w:t>̆ университет, Санкт-Петербург, 2011;</w:t>
+        <w:t>Санкт-Петербургский государственный политехнический университет, Санкт-Петербург, 2011;</w:t>
       </w:r>
     </w:p>
     <w:p>
@@ -11831,7 +11143,6 @@
                 <w:szCs w:val="24"/>
               </w:rPr>
             </w:pPr>
-            <w:proofErr w:type="spellStart"/>
             <w:r>
               <w:rPr>
                 <w:rFonts w:ascii="Times New Roman" w:hAnsi="Times New Roman" w:cs="Times New Roman"/>
@@ -11841,7 +11152,6 @@
               </w:rPr>
               <w:t>сопроводительн</w:t>
             </w:r>
-            <w:proofErr w:type="spellEnd"/>
           </w:p>
           <w:p>
             <w:pPr>
@@ -12016,7 +11326,6 @@
                 <w:szCs w:val="24"/>
               </w:rPr>
             </w:pPr>
-            <w:proofErr w:type="spellStart"/>
             <w:r>
               <w:rPr>
                 <w:rFonts w:ascii="Times New Roman" w:hAnsi="Times New Roman" w:cs="Times New Roman"/>
@@ -12026,7 +11335,6 @@
               </w:rPr>
               <w:t>измененн</w:t>
             </w:r>
-            <w:proofErr w:type="spellEnd"/>
           </w:p>
           <w:p>
             <w:pPr>
@@ -12042,7 +11350,6 @@
                 <w:szCs w:val="24"/>
               </w:rPr>
             </w:pPr>
-            <w:proofErr w:type="spellStart"/>
             <w:r>
               <w:rPr>
                 <w:rFonts w:ascii="Times New Roman" w:hAnsi="Times New Roman" w:cs="Times New Roman"/>
@@ -12052,7 +11359,6 @@
               </w:rPr>
               <w:t>ых</w:t>
             </w:r>
-            <w:proofErr w:type="spellEnd"/>
           </w:p>
         </w:tc>
         <w:tc>
@@ -12079,7 +11385,6 @@
                 <w:szCs w:val="24"/>
               </w:rPr>
             </w:pPr>
-            <w:proofErr w:type="spellStart"/>
             <w:r>
               <w:rPr>
                 <w:rFonts w:ascii="Times New Roman" w:hAnsi="Times New Roman" w:cs="Times New Roman"/>
@@ -12088,7 +11393,6 @@
               </w:rPr>
               <w:t>замененны</w:t>
             </w:r>
-            <w:proofErr w:type="spellEnd"/>
           </w:p>
           <w:p>
             <w:pPr>
@@ -12173,7 +11477,6 @@
                 <w:szCs w:val="24"/>
               </w:rPr>
             </w:pPr>
-            <w:proofErr w:type="spellStart"/>
             <w:r>
               <w:rPr>
                 <w:rFonts w:ascii="Times New Roman" w:hAnsi="Times New Roman" w:cs="Times New Roman"/>
@@ -12183,7 +11486,6 @@
               </w:rPr>
               <w:t>аннулиро</w:t>
             </w:r>
-            <w:proofErr w:type="spellEnd"/>
           </w:p>
           <w:p>
             <w:pPr>
@@ -22374,7 +21676,7 @@
           <w:rPr>
             <w:noProof/>
           </w:rPr>
-          <w:t>2</w:t>
+          <w:t>9</w:t>
         </w:r>
         <w:r>
           <w:fldChar w:fldCharType="end"/>
@@ -25531,7 +24833,7 @@
 </file>
 
 <file path=customXml/itemProps1.xml><?xml version="1.0" encoding="utf-8"?>
-<ds:datastoreItem xmlns:ds="http://schemas.openxmlformats.org/officeDocument/2006/customXml" ds:itemID="{90390D0D-0242-DD48-97E6-2D9EBE4FB530}">
+<ds:datastoreItem xmlns:ds="http://schemas.openxmlformats.org/officeDocument/2006/customXml" ds:itemID="{1A6CC1DA-C0B5-584F-B8A4-7ACDE3F88767}">
   <ds:schemaRefs>
     <ds:schemaRef ds:uri="http://schemas.openxmlformats.org/officeDocument/2006/bibliography"/>
   </ds:schemaRefs>

</xml_diff>